<commit_message>
added viz and revised the erd
</commit_message>
<xml_diff>
--- a/task-documentation.docx
+++ b/task-documentation.docx
@@ -794,7 +794,6 @@
         <w:t xml:space="preserve">Pada proses </w:t>
       </w:r>
       <w:proofErr w:type="spellStart"/>
-      <w:proofErr w:type="gramStart"/>
       <w:r>
         <w:rPr>
           <w:sz w:val="24"/>
@@ -819,7 +818,6 @@
         <w:t>saya</w:t>
       </w:r>
       <w:proofErr w:type="spellEnd"/>
-      <w:proofErr w:type="gramEnd"/>
       <w:r>
         <w:rPr>
           <w:sz w:val="24"/>
@@ -2021,25 +2019,7 @@
                 <w:sz w:val="24"/>
                 <w:szCs w:val="24"/>
               </w:rPr>
-              <w:t xml:space="preserve"> </w:t>
-            </w:r>
-            <w:proofErr w:type="gramStart"/>
-            <w:r>
-              <w:rPr>
-                <w:rFonts w:ascii="Cascadia Mono SemiBold" w:hAnsi="Cascadia Mono SemiBold"/>
-                <w:sz w:val="24"/>
-                <w:szCs w:val="24"/>
-              </w:rPr>
-              <w:t>int(</w:t>
-            </w:r>
-            <w:proofErr w:type="gramEnd"/>
-            <w:r>
-              <w:rPr>
-                <w:rFonts w:ascii="Cascadia Mono SemiBold" w:hAnsi="Cascadia Mono SemiBold"/>
-                <w:sz w:val="24"/>
-                <w:szCs w:val="24"/>
-              </w:rPr>
-              <w:t>11) not null</w:t>
+              <w:t xml:space="preserve"> int(11) not null</w:t>
             </w:r>
             <w:r>
               <w:rPr>
@@ -2073,25 +2053,7 @@
                 <w:sz w:val="24"/>
                 <w:szCs w:val="24"/>
               </w:rPr>
-              <w:t xml:space="preserve">  Gender </w:t>
-            </w:r>
-            <w:proofErr w:type="gramStart"/>
-            <w:r>
-              <w:rPr>
-                <w:rFonts w:ascii="Cascadia Mono SemiBold" w:hAnsi="Cascadia Mono SemiBold"/>
-                <w:sz w:val="24"/>
-                <w:szCs w:val="24"/>
-              </w:rPr>
-              <w:t>varchar(</w:t>
-            </w:r>
-            <w:proofErr w:type="gramEnd"/>
-            <w:r>
-              <w:rPr>
-                <w:rFonts w:ascii="Cascadia Mono SemiBold" w:hAnsi="Cascadia Mono SemiBold"/>
-                <w:sz w:val="24"/>
-                <w:szCs w:val="24"/>
-              </w:rPr>
-              <w:t>10),</w:t>
+              <w:t xml:space="preserve">  Gender varchar(10),</w:t>
             </w:r>
           </w:p>
           <w:p>
@@ -2207,25 +2169,7 @@
                 <w:sz w:val="24"/>
                 <w:szCs w:val="24"/>
               </w:rPr>
-              <w:t xml:space="preserve"> </w:t>
-            </w:r>
-            <w:proofErr w:type="gramStart"/>
-            <w:r>
-              <w:rPr>
-                <w:rFonts w:ascii="Cascadia Mono SemiBold" w:hAnsi="Cascadia Mono SemiBold"/>
-                <w:sz w:val="24"/>
-                <w:szCs w:val="24"/>
-              </w:rPr>
-              <w:t>int(</w:t>
-            </w:r>
-            <w:proofErr w:type="gramEnd"/>
-            <w:r>
-              <w:rPr>
-                <w:rFonts w:ascii="Cascadia Mono SemiBold" w:hAnsi="Cascadia Mono SemiBold"/>
-                <w:sz w:val="24"/>
-                <w:szCs w:val="24"/>
-              </w:rPr>
-              <w:t>11) not null</w:t>
+              <w:t xml:space="preserve"> int(11) not null</w:t>
             </w:r>
             <w:r>
               <w:rPr>
@@ -2278,25 +2222,7 @@
                 <w:sz w:val="24"/>
                 <w:szCs w:val="24"/>
               </w:rPr>
-              <w:t xml:space="preserve"> </w:t>
-            </w:r>
-            <w:proofErr w:type="gramStart"/>
-            <w:r>
-              <w:rPr>
-                <w:rFonts w:ascii="Cascadia Mono SemiBold" w:hAnsi="Cascadia Mono SemiBold"/>
-                <w:sz w:val="24"/>
-                <w:szCs w:val="24"/>
-              </w:rPr>
-              <w:t>int(</w:t>
-            </w:r>
-            <w:proofErr w:type="gramEnd"/>
-            <w:r>
-              <w:rPr>
-                <w:rFonts w:ascii="Cascadia Mono SemiBold" w:hAnsi="Cascadia Mono SemiBold"/>
-                <w:sz w:val="24"/>
-                <w:szCs w:val="24"/>
-              </w:rPr>
-              <w:t>11),</w:t>
+              <w:t xml:space="preserve"> int(11),</w:t>
             </w:r>
           </w:p>
           <w:p>
@@ -2314,25 +2240,7 @@
                 <w:sz w:val="24"/>
                 <w:szCs w:val="24"/>
               </w:rPr>
-              <w:t xml:space="preserve">  FirstName </w:t>
-            </w:r>
-            <w:proofErr w:type="gramStart"/>
-            <w:r>
-              <w:rPr>
-                <w:rFonts w:ascii="Cascadia Mono SemiBold" w:hAnsi="Cascadia Mono SemiBold"/>
-                <w:sz w:val="24"/>
-                <w:szCs w:val="24"/>
-              </w:rPr>
-              <w:t>varchar(</w:t>
-            </w:r>
-            <w:proofErr w:type="gramEnd"/>
-            <w:r>
-              <w:rPr>
-                <w:rFonts w:ascii="Cascadia Mono SemiBold" w:hAnsi="Cascadia Mono SemiBold"/>
-                <w:sz w:val="24"/>
-                <w:szCs w:val="24"/>
-              </w:rPr>
-              <w:t>20),</w:t>
+              <w:t xml:space="preserve">  FirstName varchar(20),</w:t>
             </w:r>
           </w:p>
           <w:p>
@@ -2350,25 +2258,7 @@
                 <w:sz w:val="24"/>
                 <w:szCs w:val="24"/>
               </w:rPr>
-              <w:t xml:space="preserve">  LastName </w:t>
-            </w:r>
-            <w:proofErr w:type="gramStart"/>
-            <w:r>
-              <w:rPr>
-                <w:rFonts w:ascii="Cascadia Mono SemiBold" w:hAnsi="Cascadia Mono SemiBold"/>
-                <w:sz w:val="24"/>
-                <w:szCs w:val="24"/>
-              </w:rPr>
-              <w:t>varchar(</w:t>
-            </w:r>
-            <w:proofErr w:type="gramEnd"/>
-            <w:r>
-              <w:rPr>
-                <w:rFonts w:ascii="Cascadia Mono SemiBold" w:hAnsi="Cascadia Mono SemiBold"/>
-                <w:sz w:val="24"/>
-                <w:szCs w:val="24"/>
-              </w:rPr>
-              <w:t>20),</w:t>
+              <w:t xml:space="preserve">  LastName varchar(20),</w:t>
             </w:r>
           </w:p>
           <w:p>
@@ -2386,25 +2276,7 @@
                 <w:sz w:val="24"/>
                 <w:szCs w:val="24"/>
               </w:rPr>
-              <w:t xml:space="preserve">  Email </w:t>
-            </w:r>
-            <w:proofErr w:type="gramStart"/>
-            <w:r>
-              <w:rPr>
-                <w:rFonts w:ascii="Cascadia Mono SemiBold" w:hAnsi="Cascadia Mono SemiBold"/>
-                <w:sz w:val="24"/>
-                <w:szCs w:val="24"/>
-              </w:rPr>
-              <w:t>varchar(</w:t>
-            </w:r>
-            <w:proofErr w:type="gramEnd"/>
-            <w:r>
-              <w:rPr>
-                <w:rFonts w:ascii="Cascadia Mono SemiBold" w:hAnsi="Cascadia Mono SemiBold"/>
-                <w:sz w:val="24"/>
-                <w:szCs w:val="24"/>
-              </w:rPr>
-              <w:t>28),</w:t>
+              <w:t xml:space="preserve">  Email varchar(28),</w:t>
             </w:r>
           </w:p>
           <w:p>
@@ -2579,25 +2451,7 @@
                 <w:sz w:val="24"/>
                 <w:szCs w:val="24"/>
               </w:rPr>
-              <w:t xml:space="preserve"> </w:t>
-            </w:r>
-            <w:proofErr w:type="gramStart"/>
-            <w:r>
-              <w:rPr>
-                <w:rFonts w:ascii="Cascadia Mono SemiBold" w:hAnsi="Cascadia Mono SemiBold"/>
-                <w:sz w:val="24"/>
-                <w:szCs w:val="24"/>
-              </w:rPr>
-              <w:t>int(</w:t>
-            </w:r>
-            <w:proofErr w:type="gramEnd"/>
-            <w:r>
-              <w:rPr>
-                <w:rFonts w:ascii="Cascadia Mono SemiBold" w:hAnsi="Cascadia Mono SemiBold"/>
-                <w:sz w:val="24"/>
-                <w:szCs w:val="24"/>
-              </w:rPr>
-              <w:t>11) not null</w:t>
+              <w:t xml:space="preserve"> int(11) not null</w:t>
             </w:r>
             <w:r>
               <w:rPr>
@@ -2649,25 +2503,7 @@
                 <w:sz w:val="24"/>
                 <w:szCs w:val="24"/>
               </w:rPr>
-              <w:t xml:space="preserve"> </w:t>
-            </w:r>
-            <w:proofErr w:type="gramStart"/>
-            <w:r>
-              <w:rPr>
-                <w:rFonts w:ascii="Cascadia Mono SemiBold" w:hAnsi="Cascadia Mono SemiBold"/>
-                <w:sz w:val="24"/>
-                <w:szCs w:val="24"/>
-              </w:rPr>
-              <w:t>varchar(</w:t>
-            </w:r>
-            <w:proofErr w:type="gramEnd"/>
-            <w:r>
-              <w:rPr>
-                <w:rFonts w:ascii="Cascadia Mono SemiBold" w:hAnsi="Cascadia Mono SemiBold"/>
-                <w:sz w:val="24"/>
-                <w:szCs w:val="24"/>
-              </w:rPr>
-              <w:t>100),</w:t>
+              <w:t xml:space="preserve"> varchar(100),</w:t>
             </w:r>
           </w:p>
           <w:p>
@@ -2703,25 +2539,7 @@
                 <w:sz w:val="24"/>
                 <w:szCs w:val="24"/>
               </w:rPr>
-              <w:t xml:space="preserve"> </w:t>
-            </w:r>
-            <w:proofErr w:type="gramStart"/>
-            <w:r>
-              <w:rPr>
-                <w:rFonts w:ascii="Cascadia Mono SemiBold" w:hAnsi="Cascadia Mono SemiBold"/>
-                <w:sz w:val="24"/>
-                <w:szCs w:val="24"/>
-              </w:rPr>
-              <w:t>varchar(</w:t>
-            </w:r>
-            <w:proofErr w:type="gramEnd"/>
-            <w:r>
-              <w:rPr>
-                <w:rFonts w:ascii="Cascadia Mono SemiBold" w:hAnsi="Cascadia Mono SemiBold"/>
-                <w:sz w:val="24"/>
-                <w:szCs w:val="24"/>
-              </w:rPr>
-              <w:t>20)</w:t>
+              <w:t xml:space="preserve"> varchar(20)</w:t>
             </w:r>
           </w:p>
           <w:p>
@@ -2841,25 +2659,7 @@
                 <w:sz w:val="24"/>
                 <w:szCs w:val="24"/>
               </w:rPr>
-              <w:t xml:space="preserve"> </w:t>
-            </w:r>
-            <w:proofErr w:type="gramStart"/>
-            <w:r>
-              <w:rPr>
-                <w:rFonts w:ascii="Cascadia Mono SemiBold" w:hAnsi="Cascadia Mono SemiBold"/>
-                <w:sz w:val="24"/>
-                <w:szCs w:val="24"/>
-              </w:rPr>
-              <w:t>int(</w:t>
-            </w:r>
-            <w:proofErr w:type="gramEnd"/>
-            <w:r>
-              <w:rPr>
-                <w:rFonts w:ascii="Cascadia Mono SemiBold" w:hAnsi="Cascadia Mono SemiBold"/>
-                <w:sz w:val="24"/>
-                <w:szCs w:val="24"/>
-              </w:rPr>
-              <w:t>11) not null</w:t>
+              <w:t xml:space="preserve"> int(11) not null</w:t>
             </w:r>
             <w:r>
               <w:rPr>
@@ -2893,25 +2693,7 @@
                 <w:sz w:val="24"/>
                 <w:szCs w:val="24"/>
               </w:rPr>
-              <w:t xml:space="preserve">  ProductName </w:t>
-            </w:r>
-            <w:proofErr w:type="gramStart"/>
-            <w:r>
-              <w:rPr>
-                <w:rFonts w:ascii="Cascadia Mono SemiBold" w:hAnsi="Cascadia Mono SemiBold"/>
-                <w:sz w:val="24"/>
-                <w:szCs w:val="24"/>
-              </w:rPr>
-              <w:t>varchar(</w:t>
-            </w:r>
-            <w:proofErr w:type="gramEnd"/>
-            <w:r>
-              <w:rPr>
-                <w:rFonts w:ascii="Cascadia Mono SemiBold" w:hAnsi="Cascadia Mono SemiBold"/>
-                <w:sz w:val="24"/>
-                <w:szCs w:val="24"/>
-              </w:rPr>
-              <w:t>50),</w:t>
+              <w:t xml:space="preserve">  ProductName varchar(50),</w:t>
             </w:r>
           </w:p>
           <w:p>
@@ -3101,25 +2883,7 @@
                 <w:sz w:val="24"/>
                 <w:szCs w:val="24"/>
               </w:rPr>
-              <w:t xml:space="preserve"> </w:t>
-            </w:r>
-            <w:proofErr w:type="gramStart"/>
-            <w:r>
-              <w:rPr>
-                <w:rFonts w:ascii="Cascadia Mono SemiBold" w:hAnsi="Cascadia Mono SemiBold"/>
-                <w:sz w:val="24"/>
-                <w:szCs w:val="24"/>
-              </w:rPr>
-              <w:t>int(</w:t>
-            </w:r>
-            <w:proofErr w:type="gramEnd"/>
-            <w:r>
-              <w:rPr>
-                <w:rFonts w:ascii="Cascadia Mono SemiBold" w:hAnsi="Cascadia Mono SemiBold"/>
-                <w:sz w:val="24"/>
-                <w:szCs w:val="24"/>
-              </w:rPr>
-              <w:t>11),</w:t>
+              <w:t xml:space="preserve"> int(11),</w:t>
             </w:r>
           </w:p>
           <w:p>
@@ -3155,25 +2919,7 @@
                 <w:sz w:val="24"/>
                 <w:szCs w:val="24"/>
               </w:rPr>
-              <w:t xml:space="preserve"> </w:t>
-            </w:r>
-            <w:proofErr w:type="gramStart"/>
-            <w:r>
-              <w:rPr>
-                <w:rFonts w:ascii="Cascadia Mono SemiBold" w:hAnsi="Cascadia Mono SemiBold"/>
-                <w:sz w:val="24"/>
-                <w:szCs w:val="24"/>
-              </w:rPr>
-              <w:t>int(</w:t>
-            </w:r>
-            <w:proofErr w:type="gramEnd"/>
-            <w:r>
-              <w:rPr>
-                <w:rFonts w:ascii="Cascadia Mono SemiBold" w:hAnsi="Cascadia Mono SemiBold"/>
-                <w:sz w:val="24"/>
-                <w:szCs w:val="24"/>
-              </w:rPr>
-              <w:t>11),</w:t>
+              <w:t xml:space="preserve"> int(11),</w:t>
             </w:r>
           </w:p>
           <w:p>
@@ -3209,25 +2955,7 @@
                 <w:sz w:val="24"/>
                 <w:szCs w:val="24"/>
               </w:rPr>
-              <w:t xml:space="preserve"> </w:t>
-            </w:r>
-            <w:proofErr w:type="gramStart"/>
-            <w:r>
-              <w:rPr>
-                <w:rFonts w:ascii="Cascadia Mono SemiBold" w:hAnsi="Cascadia Mono SemiBold"/>
-                <w:sz w:val="24"/>
-                <w:szCs w:val="24"/>
-              </w:rPr>
-              <w:t>int(</w:t>
-            </w:r>
-            <w:proofErr w:type="gramEnd"/>
-            <w:r>
-              <w:rPr>
-                <w:rFonts w:ascii="Cascadia Mono SemiBold" w:hAnsi="Cascadia Mono SemiBold"/>
-                <w:sz w:val="24"/>
-                <w:szCs w:val="24"/>
-              </w:rPr>
-              <w:t>11),</w:t>
+              <w:t xml:space="preserve"> int(11),</w:t>
             </w:r>
           </w:p>
           <w:p>
@@ -3263,25 +2991,7 @@
                 <w:sz w:val="24"/>
                 <w:szCs w:val="24"/>
               </w:rPr>
-              <w:t xml:space="preserve"> </w:t>
-            </w:r>
-            <w:proofErr w:type="gramStart"/>
-            <w:r>
-              <w:rPr>
-                <w:rFonts w:ascii="Cascadia Mono SemiBold" w:hAnsi="Cascadia Mono SemiBold"/>
-                <w:sz w:val="24"/>
-                <w:szCs w:val="24"/>
-              </w:rPr>
-              <w:t>int(</w:t>
-            </w:r>
-            <w:proofErr w:type="gramEnd"/>
-            <w:r>
-              <w:rPr>
-                <w:rFonts w:ascii="Cascadia Mono SemiBold" w:hAnsi="Cascadia Mono SemiBold"/>
-                <w:sz w:val="24"/>
-                <w:szCs w:val="24"/>
-              </w:rPr>
-              <w:t>11),</w:t>
+              <w:t xml:space="preserve"> int(11),</w:t>
             </w:r>
           </w:p>
           <w:p>
@@ -3317,25 +3027,7 @@
                 <w:sz w:val="24"/>
                 <w:szCs w:val="24"/>
               </w:rPr>
-              <w:t xml:space="preserve"> </w:t>
-            </w:r>
-            <w:proofErr w:type="gramStart"/>
-            <w:r>
-              <w:rPr>
-                <w:rFonts w:ascii="Cascadia Mono SemiBold" w:hAnsi="Cascadia Mono SemiBold"/>
-                <w:sz w:val="24"/>
-                <w:szCs w:val="24"/>
-              </w:rPr>
-              <w:t>decimal(</w:t>
-            </w:r>
-            <w:proofErr w:type="gramEnd"/>
-            <w:r>
-              <w:rPr>
-                <w:rFonts w:ascii="Cascadia Mono SemiBold" w:hAnsi="Cascadia Mono SemiBold"/>
-                <w:sz w:val="24"/>
-                <w:szCs w:val="24"/>
-              </w:rPr>
-              <w:t>10,2),</w:t>
+              <w:t xml:space="preserve"> decimal(10,2),</w:t>
             </w:r>
           </w:p>
           <w:p>
@@ -6083,27 +5775,15 @@
               <w:t>tahun</w:t>
             </w:r>
             <w:proofErr w:type="spellEnd"/>
-            <w:proofErr w:type="gramStart"/>
-            <w:r>
-              <w:rPr>
-                <w:rFonts w:cstheme="minorHAnsi"/>
-                <w:b/>
-                <w:bCs/>
-                <w:sz w:val="24"/>
-                <w:szCs w:val="24"/>
-              </w:rPr>
-              <w:t>) ,</w:t>
-            </w:r>
-            <w:proofErr w:type="gramEnd"/>
-            <w:r>
-              <w:rPr>
-                <w:rFonts w:cstheme="minorHAnsi"/>
-                <w:b/>
-                <w:bCs/>
-                <w:sz w:val="24"/>
-                <w:szCs w:val="24"/>
-              </w:rPr>
-              <w:t xml:space="preserve"> </w:t>
+            <w:r>
+              <w:rPr>
+                <w:rFonts w:cstheme="minorHAnsi"/>
+                <w:b/>
+                <w:bCs/>
+                <w:sz w:val="24"/>
+                <w:szCs w:val="24"/>
+              </w:rPr>
+              <w:t xml:space="preserve">) , </w:t>
             </w:r>
             <w:proofErr w:type="spellStart"/>
             <w:r>
@@ -6570,29 +6250,7 @@
                 <w:sz w:val="24"/>
                 <w:szCs w:val="24"/>
               </w:rPr>
-              <w:t xml:space="preserve"># </w:t>
-            </w:r>
-            <w:proofErr w:type="gramStart"/>
-            <w:r>
-              <w:rPr>
-                <w:rFonts w:cstheme="minorHAnsi"/>
-                <w:b/>
-                <w:bCs/>
-                <w:sz w:val="24"/>
-                <w:szCs w:val="24"/>
-              </w:rPr>
-              <w:t>di</w:t>
-            </w:r>
-            <w:proofErr w:type="gramEnd"/>
-            <w:r>
-              <w:rPr>
-                <w:rFonts w:cstheme="minorHAnsi"/>
-                <w:b/>
-                <w:bCs/>
-                <w:sz w:val="24"/>
-                <w:szCs w:val="24"/>
-              </w:rPr>
-              <w:t xml:space="preserve"> </w:t>
+              <w:t xml:space="preserve"># di </w:t>
             </w:r>
             <w:proofErr w:type="spellStart"/>
             <w:r>
@@ -6768,29 +6426,7 @@
                 <w:sz w:val="24"/>
                 <w:szCs w:val="24"/>
               </w:rPr>
-              <w:t xml:space="preserve"># </w:t>
-            </w:r>
-            <w:proofErr w:type="gramStart"/>
-            <w:r>
-              <w:rPr>
-                <w:rFonts w:cstheme="minorHAnsi"/>
-                <w:b/>
-                <w:bCs/>
-                <w:sz w:val="24"/>
-                <w:szCs w:val="24"/>
-              </w:rPr>
-              <w:t>HINT :</w:t>
-            </w:r>
-            <w:proofErr w:type="gramEnd"/>
-            <w:r>
-              <w:rPr>
-                <w:rFonts w:cstheme="minorHAnsi"/>
-                <w:b/>
-                <w:bCs/>
-                <w:sz w:val="24"/>
-                <w:szCs w:val="24"/>
-              </w:rPr>
-              <w:t xml:space="preserve"> </w:t>
+              <w:t xml:space="preserve"># HINT : </w:t>
             </w:r>
             <w:proofErr w:type="spellStart"/>
             <w:r>
@@ -8345,186 +7981,6 @@
           <w:sz w:val="24"/>
           <w:szCs w:val="24"/>
         </w:rPr>
-        <w:t>Terdapat</w:t>
-      </w:r>
-      <w:proofErr w:type="spellEnd"/>
-      <w:r>
-        <w:rPr>
-          <w:rFonts w:cstheme="minorHAnsi"/>
-          <w:sz w:val="24"/>
-          <w:szCs w:val="24"/>
-        </w:rPr>
-        <w:t xml:space="preserve"> </w:t>
-      </w:r>
-      <w:proofErr w:type="spellStart"/>
-      <w:r>
-        <w:rPr>
-          <w:rFonts w:cstheme="minorHAnsi"/>
-          <w:sz w:val="24"/>
-          <w:szCs w:val="24"/>
-        </w:rPr>
-        <w:t>perbedaan</w:t>
-      </w:r>
-      <w:proofErr w:type="spellEnd"/>
-      <w:r>
-        <w:rPr>
-          <w:rFonts w:cstheme="minorHAnsi"/>
-          <w:sz w:val="24"/>
-          <w:szCs w:val="24"/>
-        </w:rPr>
-        <w:t xml:space="preserve"> table </w:t>
-      </w:r>
-      <w:proofErr w:type="spellStart"/>
-      <w:r>
-        <w:rPr>
-          <w:rFonts w:cstheme="minorHAnsi"/>
-          <w:sz w:val="24"/>
-          <w:szCs w:val="24"/>
-        </w:rPr>
-        <w:t>antara</w:t>
-      </w:r>
-      <w:proofErr w:type="spellEnd"/>
-      <w:r>
-        <w:rPr>
-          <w:rFonts w:cstheme="minorHAnsi"/>
-          <w:sz w:val="24"/>
-          <w:szCs w:val="24"/>
-        </w:rPr>
-        <w:t xml:space="preserve"> OLTP dan OLAP Dimana OLAP </w:t>
-      </w:r>
-      <w:proofErr w:type="spellStart"/>
-      <w:r>
-        <w:rPr>
-          <w:rFonts w:cstheme="minorHAnsi"/>
-          <w:sz w:val="24"/>
-          <w:szCs w:val="24"/>
-        </w:rPr>
-        <w:t>saya</w:t>
-      </w:r>
-      <w:proofErr w:type="spellEnd"/>
-      <w:r>
-        <w:rPr>
-          <w:rFonts w:cstheme="minorHAnsi"/>
-          <w:sz w:val="24"/>
-          <w:szCs w:val="24"/>
-        </w:rPr>
-        <w:t xml:space="preserve"> </w:t>
-      </w:r>
-      <w:proofErr w:type="spellStart"/>
-      <w:r>
-        <w:rPr>
-          <w:rFonts w:cstheme="minorHAnsi"/>
-          <w:sz w:val="24"/>
-          <w:szCs w:val="24"/>
-        </w:rPr>
-        <w:t>menambahkan</w:t>
-      </w:r>
-      <w:proofErr w:type="spellEnd"/>
-      <w:r>
-        <w:rPr>
-          <w:rFonts w:cstheme="minorHAnsi"/>
-          <w:sz w:val="24"/>
-          <w:szCs w:val="24"/>
-        </w:rPr>
-        <w:t xml:space="preserve"> </w:t>
-      </w:r>
-      <w:proofErr w:type="spellStart"/>
-      <w:r>
-        <w:rPr>
-          <w:rFonts w:cstheme="minorHAnsi"/>
-          <w:sz w:val="24"/>
-          <w:szCs w:val="24"/>
-        </w:rPr>
-        <w:t>DimDate</w:t>
-      </w:r>
-      <w:proofErr w:type="spellEnd"/>
-      <w:r>
-        <w:rPr>
-          <w:rFonts w:cstheme="minorHAnsi"/>
-          <w:sz w:val="24"/>
-          <w:szCs w:val="24"/>
-        </w:rPr>
-        <w:t xml:space="preserve"> agar </w:t>
-      </w:r>
-      <w:proofErr w:type="spellStart"/>
-      <w:r>
-        <w:rPr>
-          <w:rFonts w:cstheme="minorHAnsi"/>
-          <w:sz w:val="24"/>
-          <w:szCs w:val="24"/>
-        </w:rPr>
-        <w:t>mempermudah</w:t>
-      </w:r>
-      <w:proofErr w:type="spellEnd"/>
-      <w:r>
-        <w:rPr>
-          <w:rFonts w:cstheme="minorHAnsi"/>
-          <w:sz w:val="24"/>
-          <w:szCs w:val="24"/>
-        </w:rPr>
-        <w:t xml:space="preserve"> </w:t>
-      </w:r>
-      <w:proofErr w:type="spellStart"/>
-      <w:r>
-        <w:rPr>
-          <w:rFonts w:cstheme="minorHAnsi"/>
-          <w:sz w:val="24"/>
-          <w:szCs w:val="24"/>
-        </w:rPr>
-        <w:t>analisis</w:t>
-      </w:r>
-      <w:proofErr w:type="spellEnd"/>
-      <w:r>
-        <w:rPr>
-          <w:rFonts w:cstheme="minorHAnsi"/>
-          <w:sz w:val="24"/>
-          <w:szCs w:val="24"/>
-        </w:rPr>
-        <w:t xml:space="preserve"> </w:t>
-      </w:r>
-      <w:proofErr w:type="spellStart"/>
-      <w:r>
-        <w:rPr>
-          <w:rFonts w:cstheme="minorHAnsi"/>
-          <w:sz w:val="24"/>
-          <w:szCs w:val="24"/>
-        </w:rPr>
-        <w:t>berbasis</w:t>
-      </w:r>
-      <w:proofErr w:type="spellEnd"/>
-      <w:r>
-        <w:rPr>
-          <w:rFonts w:cstheme="minorHAnsi"/>
-          <w:sz w:val="24"/>
-          <w:szCs w:val="24"/>
-        </w:rPr>
-        <w:t xml:space="preserve"> </w:t>
-      </w:r>
-      <w:proofErr w:type="spellStart"/>
-      <w:r>
-        <w:rPr>
-          <w:rFonts w:cstheme="minorHAnsi"/>
-          <w:sz w:val="24"/>
-          <w:szCs w:val="24"/>
-        </w:rPr>
-        <w:t>waktu</w:t>
-      </w:r>
-      <w:proofErr w:type="spellEnd"/>
-      <w:r>
-        <w:rPr>
-          <w:rFonts w:cstheme="minorHAnsi"/>
-          <w:sz w:val="24"/>
-          <w:szCs w:val="24"/>
-        </w:rPr>
-        <w:t xml:space="preserve"> </w:t>
-      </w:r>
-      <w:proofErr w:type="spellStart"/>
-      <w:r>
-        <w:rPr>
-          <w:rFonts w:cstheme="minorHAnsi"/>
-          <w:sz w:val="24"/>
-          <w:szCs w:val="24"/>
-        </w:rPr>
         <w:t>Berikut</w:t>
       </w:r>
       <w:proofErr w:type="spellEnd"/>
@@ -8609,10 +8065,10 @@
           <w:szCs w:val="24"/>
         </w:rPr>
         <w:drawing>
-          <wp:inline distT="0" distB="0" distL="0" distR="0" wp14:anchorId="173C8D56" wp14:editId="1517151E">
-            <wp:extent cx="4873179" cy="3767455"/>
-            <wp:effectExtent l="0" t="0" r="3810" b="4445"/>
-            <wp:docPr id="47925394" name="Picture 2"/>
+          <wp:inline distT="0" distB="0" distL="0" distR="0" wp14:anchorId="07B3F9BE" wp14:editId="13B652F5">
+            <wp:extent cx="5731510" cy="3952240"/>
+            <wp:effectExtent l="0" t="0" r="2540" b="0"/>
+            <wp:docPr id="1637854242" name="Picture 2"/>
             <wp:cNvGraphicFramePr>
               <a:graphicFrameLocks xmlns:a="http://schemas.openxmlformats.org/drawingml/2006/main" noChangeAspect="1"/>
             </wp:cNvGraphicFramePr>
@@ -8620,7 +8076,7 @@
               <a:graphicData uri="http://schemas.openxmlformats.org/drawingml/2006/picture">
                 <pic:pic xmlns:pic="http://schemas.openxmlformats.org/drawingml/2006/picture">
                   <pic:nvPicPr>
-                    <pic:cNvPr id="47925394" name="Picture 47925394"/>
+                    <pic:cNvPr id="1637854242" name="Picture 1637854242"/>
                     <pic:cNvPicPr/>
                   </pic:nvPicPr>
                   <pic:blipFill>
@@ -8638,7 +8094,7 @@
                   <pic:spPr>
                     <a:xfrm>
                       <a:off x="0" y="0"/>
-                      <a:ext cx="4899053" cy="3787458"/>
+                      <a:ext cx="5731510" cy="3952240"/>
                     </a:xfrm>
                     <a:prstGeom prst="rect">
                       <a:avLst/>

</xml_diff>